<commit_message>
Add Regional Events into and Asheville
</commit_message>
<xml_diff>
--- a/Allumni Newsletter copy May 2025.docx
+++ b/Allumni Newsletter copy May 2025.docx
@@ -30,30 +30,43 @@
     </w:p>
     <w:p>
       <w:r>
+        <w:rPr>
+          <w:highlight w:val="red"/>
+        </w:rPr>
         <w:t>W</w:t>
       </w:r>
       <w:r>
+        <w:rPr>
+          <w:highlight w:val="red"/>
+        </w:rPr>
         <w:t xml:space="preserve">e were so pleased to visit with many valued alumni and friends during our </w:t>
       </w:r>
       <w:r>
+        <w:rPr>
+          <w:highlight w:val="red"/>
+        </w:rPr>
         <w:t xml:space="preserve">recent </w:t>
       </w:r>
       <w:r>
-        <w:t xml:space="preserve">travels!  It’s our favorite time of the year…reconnecting with longtime supporters as well as making new friends.  If we </w:t>
-      </w:r>
-      <w:proofErr w:type="gramStart"/>
-      <w:r>
-        <w:t>missed</w:t>
-      </w:r>
-      <w:proofErr w:type="gramEnd"/>
-      <w:r>
-        <w:t xml:space="preserve"> you, we hope </w:t>
-      </w:r>
-      <w:r>
+        <w:rPr>
+          <w:highlight w:val="red"/>
+        </w:rPr>
+        <w:t xml:space="preserve">travels!  It’s our favorite time of the year…reconnecting with longtime supporters as well as making new friends.  If we missed you, we hope </w:t>
+      </w:r>
+      <w:r>
+        <w:rPr>
+          <w:highlight w:val="red"/>
+        </w:rPr>
         <w:t>to</w:t>
       </w:r>
       <w:r>
-        <w:t xml:space="preserve"> see you next year! </w:t>
+        <w:rPr>
+          <w:highlight w:val="red"/>
+        </w:rPr>
+        <w:t xml:space="preserve"> see you next year!</w:t>
+      </w:r>
+      <w:r>
+        <w:t xml:space="preserve"> </w:t>
       </w:r>
     </w:p>
     <w:p>
@@ -370,6 +383,7 @@
         <w:rPr>
           <w:b/>
           <w:bCs/>
+          <w:highlight w:val="red"/>
           <w:u w:val="single"/>
         </w:rPr>
       </w:pPr>
@@ -377,6 +391,7 @@
         <w:rPr>
           <w:b/>
           <w:bCs/>
+          <w:highlight w:val="red"/>
           <w:u w:val="single"/>
         </w:rPr>
         <w:t>Homecoming 2025 – Save the Date</w:t>
@@ -385,6 +400,7 @@
         <w:rPr>
           <w:b/>
           <w:bCs/>
+          <w:highlight w:val="red"/>
           <w:u w:val="single"/>
         </w:rPr>
         <w:t xml:space="preserve"> – </w:t>
@@ -392,6 +408,9 @@
     </w:p>
     <w:p>
       <w:r>
+        <w:rPr>
+          <w:highlight w:val="red"/>
+        </w:rPr>
         <w:lastRenderedPageBreak/>
         <w:t>[insert HC promo image here]</w:t>
       </w:r>
@@ -424,15 +443,7 @@
     </w:p>
     <w:p>
       <w:r>
-        <w:t xml:space="preserve">Andrews University is planning to see our friends from literally around the world at </w:t>
-      </w:r>
-      <w:proofErr w:type="gramStart"/>
-      <w:r>
-        <w:t>General</w:t>
-      </w:r>
-      <w:proofErr w:type="gramEnd"/>
-      <w:r>
-        <w:t xml:space="preserve"> Conference July 2-13, 2025.  We </w:t>
+        <w:t xml:space="preserve">Andrews University is planning to see our friends from literally around the world at General Conference July 2-13, 2025.  We </w:t>
       </w:r>
       <w:r>
         <w:t>look</w:t>
@@ -458,26 +469,40 @@
         <w:rPr>
           <w:sz w:val="22"/>
           <w:szCs w:val="22"/>
+          <w:highlight w:val="red"/>
         </w:rPr>
       </w:pPr>
       <w:r>
         <w:rPr>
           <w:b/>
           <w:bCs/>
+          <w:highlight w:val="red"/>
           <w:u w:val="single"/>
         </w:rPr>
         <w:t>Music groups alums</w:t>
       </w:r>
       <w:r>
+        <w:rPr>
+          <w:highlight w:val="red"/>
+        </w:rPr>
         <w:t xml:space="preserve"> – come sing/play with your ensemble again during Homecoming!</w:t>
       </w:r>
       <w:r>
+        <w:rPr>
+          <w:highlight w:val="red"/>
+        </w:rPr>
         <w:t xml:space="preserve">  You’re invited to perform with the music groups for church and/or the Saturday night </w:t>
       </w:r>
       <w:r>
+        <w:rPr>
+          <w:highlight w:val="red"/>
+        </w:rPr>
         <w:t>Gala Concert</w:t>
       </w:r>
       <w:r>
+        <w:rPr>
+          <w:highlight w:val="red"/>
+        </w:rPr>
         <w:t xml:space="preserve"> in the Howard Performing Arts Center.  Click on this link to register:  </w:t>
       </w:r>
       <w:hyperlink r:id="rId4" w:history="1">
@@ -486,6 +511,7 @@
             <w:rStyle w:val="Hyperlink"/>
             <w:sz w:val="22"/>
             <w:szCs w:val="22"/>
+            <w:highlight w:val="red"/>
           </w:rPr>
           <w:t>https://forms.gle/uGEpx3wnMDcKVbyK8</w:t>
         </w:r>
@@ -494,6 +520,7 @@
         <w:rPr>
           <w:sz w:val="22"/>
           <w:szCs w:val="22"/>
+          <w:highlight w:val="red"/>
         </w:rPr>
         <w:t xml:space="preserve">  </w:t>
       </w:r>
@@ -503,11 +530,18 @@
         <w:rPr>
           <w:sz w:val="22"/>
           <w:szCs w:val="22"/>
+          <w:highlight w:val="red"/>
         </w:rPr>
         <w:t xml:space="preserve">The Music Department </w:t>
       </w:r>
       <w:r>
-        <w:t xml:space="preserve">will contact you and provide music to practice ahead of time.  What a fun time it will be! </w:t>
+        <w:rPr>
+          <w:highlight w:val="red"/>
+        </w:rPr>
+        <w:t>will contact you and provide music to practice ahead of time.  What a fun time it will be!</w:t>
+      </w:r>
+      <w:r>
+        <w:t xml:space="preserve"> </w:t>
       </w:r>
     </w:p>
     <w:p/>
@@ -516,6 +550,7 @@
         <w:rPr>
           <w:b/>
           <w:bCs/>
+          <w:highlight w:val="red"/>
           <w:u w:val="single"/>
         </w:rPr>
       </w:pPr>
@@ -523,6 +558,7 @@
         <w:rPr>
           <w:b/>
           <w:bCs/>
+          <w:highlight w:val="red"/>
           <w:u w:val="single"/>
         </w:rPr>
         <w:t>It’s Time to Say Goodbye</w:t>
@@ -533,6 +569,7 @@
         <w:rPr>
           <w:b/>
           <w:bCs/>
+          <w:highlight w:val="red"/>
           <w:u w:val="single"/>
         </w:rPr>
       </w:pPr>
@@ -540,6 +577,7 @@
         <w:rPr>
           <w:b/>
           <w:bCs/>
+          <w:highlight w:val="red"/>
           <w:u w:val="single"/>
         </w:rPr>
         <w:t>[</w:t>
@@ -548,6 +586,7 @@
         <w:rPr>
           <w:b/>
           <w:bCs/>
+          <w:highlight w:val="red"/>
           <w:u w:val="single"/>
         </w:rPr>
         <w:t xml:space="preserve">Raelene’s </w:t>
@@ -556,27 +595,34 @@
         <w:rPr>
           <w:b/>
           <w:bCs/>
+          <w:highlight w:val="red"/>
           <w:u w:val="single"/>
         </w:rPr>
         <w:t>photo]</w:t>
       </w:r>
     </w:p>
     <w:p>
-      <w:r>
+      <w:pPr>
+        <w:rPr>
+          <w:highlight w:val="red"/>
+        </w:rPr>
+      </w:pPr>
+      <w:r>
+        <w:rPr>
+          <w:highlight w:val="red"/>
+        </w:rPr>
         <w:t>The past two years it has been my pleasure to serve as the Director of Alumni Services.  I enjoyed every minute of interaction with you, our valued alums!  Reconnecting with long-time acquaintances and friends (perhaps I even knew you as a “prospective student!”) was meaningful to me, and making new friends has been fun, too.  We truly belong to a worldwide family!</w:t>
       </w:r>
     </w:p>
     <w:p>
       <w:r>
-        <w:t xml:space="preserve">Sadly, I have </w:t>
-      </w:r>
-      <w:proofErr w:type="gramStart"/>
-      <w:r>
-        <w:t>resigned</w:t>
-      </w:r>
-      <w:proofErr w:type="gramEnd"/>
-      <w:r>
-        <w:t xml:space="preserve"> my position, effective June 1.  It has been a difficult decision based on the reality of no staff helping deliver the kind of services you deserve.  So, I wish you good health and the best life this world can offer until we meet again.  Heaven will be wonderful!!  I hope to sese you there… </w:t>
+        <w:rPr>
+          <w:highlight w:val="red"/>
+        </w:rPr>
+        <w:t>Sadly, I have resigned my position, effective June 1.  It has been a difficult decision based on the reality of no staff helping deliver the kind of services you deserve.  So, I wish you good health and the best life this world can offer until we meet again.  Heaven will be wonderful!!  I hope to sese you there…</w:t>
+      </w:r>
+      <w:r>
+        <w:t xml:space="preserve"> </w:t>
       </w:r>
     </w:p>
     <w:sectPr>

</xml_diff>